<commit_message>
fixed write to txt bug
</commit_message>
<xml_diff>
--- a/labs/lab4/documents/Lab4_Valdez_B01.docx
+++ b/labs/lab4/documents/Lab4_Valdez_B01.docx
@@ -390,6 +390,7 @@
           <w:szCs w:val="19"/>
         </w:rPr>
       </w:pPr>
+      <w:proofErr w:type="spellStart"/>
       <w:r>
         <w:rPr>
           <w:rFonts w:ascii="Cascadia Mono" w:hAnsi="Cascadia Mono" w:cs="Cascadia Mono"/>
@@ -400,6 +401,7 @@
         </w:rPr>
         <w:t>String_Vector</w:t>
       </w:r>
+      <w:proofErr w:type="spellEnd"/>
       <w:r>
         <w:rPr>
           <w:rFonts w:ascii="Cascadia Mono" w:hAnsi="Cascadia Mono" w:cs="Cascadia Mono"/>
@@ -430,6 +432,7 @@
         </w:rPr>
         <w:t xml:space="preserve"> </w:t>
       </w:r>
+      <w:proofErr w:type="spellStart"/>
       <w:r>
         <w:rPr>
           <w:rFonts w:ascii="Cascadia Mono" w:hAnsi="Cascadia Mono" w:cs="Cascadia Mono"/>
@@ -440,6 +443,7 @@
         </w:rPr>
         <w:t>String_Vector</w:t>
       </w:r>
+      <w:proofErr w:type="spellEnd"/>
       <w:r>
         <w:rPr>
           <w:rFonts w:ascii="Cascadia Mono" w:hAnsi="Cascadia Mono" w:cs="Cascadia Mono"/>
@@ -450,6 +454,7 @@
         </w:rPr>
         <w:t xml:space="preserve">&amp; </w:t>
       </w:r>
+      <w:proofErr w:type="spellStart"/>
       <w:r>
         <w:rPr>
           <w:rFonts w:ascii="Cascadia Mono" w:hAnsi="Cascadia Mono" w:cs="Cascadia Mono"/>
@@ -460,6 +465,7 @@
         </w:rPr>
         <w:t>sv</w:t>
       </w:r>
+      <w:proofErr w:type="spellEnd"/>
       <w:r>
         <w:rPr>
           <w:rFonts w:ascii="Cascadia Mono" w:hAnsi="Cascadia Mono" w:cs="Cascadia Mono"/>
@@ -530,6 +536,7 @@
         </w:rPr>
         <w:t>(</w:t>
       </w:r>
+      <w:proofErr w:type="spellStart"/>
       <w:r>
         <w:rPr>
           <w:rFonts w:ascii="Cascadia Mono" w:hAnsi="Cascadia Mono" w:cs="Cascadia Mono"/>
@@ -548,7 +555,18 @@
           <w:sz w:val="19"/>
           <w:szCs w:val="19"/>
         </w:rPr>
-        <w:t>.size() &gt;= 1);</w:t>
+        <w:t>.size</w:t>
+      </w:r>
+      <w:proofErr w:type="spellEnd"/>
+      <w:r>
+        <w:rPr>
+          <w:rFonts w:ascii="Cascadia Mono" w:hAnsi="Cascadia Mono" w:cs="Cascadia Mono"/>
+          <w:color w:val="000000"/>
+          <w:kern w:val="0"/>
+          <w:sz w:val="19"/>
+          <w:szCs w:val="19"/>
+        </w:rPr>
+        <w:t>() &gt;= 1);</w:t>
       </w:r>
     </w:p>
     <w:p>
@@ -590,6 +608,7 @@
         </w:rPr>
         <w:t xml:space="preserve">    </w:t>
       </w:r>
+      <w:proofErr w:type="spellStart"/>
       <w:r>
         <w:rPr>
           <w:rFonts w:ascii="Cascadia Mono" w:hAnsi="Cascadia Mono" w:cs="Cascadia Mono"/>
@@ -600,6 +619,7 @@
         </w:rPr>
         <w:t>size_t</w:t>
       </w:r>
+      <w:proofErr w:type="spellEnd"/>
       <w:r>
         <w:rPr>
           <w:rFonts w:ascii="Cascadia Mono" w:hAnsi="Cascadia Mono" w:cs="Cascadia Mono"/>
@@ -610,6 +630,7 @@
         </w:rPr>
         <w:t xml:space="preserve"> rows = </w:t>
       </w:r>
+      <w:proofErr w:type="spellStart"/>
       <w:r>
         <w:rPr>
           <w:rFonts w:ascii="Cascadia Mono" w:hAnsi="Cascadia Mono" w:cs="Cascadia Mono"/>
@@ -628,7 +649,18 @@
           <w:sz w:val="19"/>
           <w:szCs w:val="19"/>
         </w:rPr>
-        <w:t>.size();</w:t>
+        <w:t>.size</w:t>
+      </w:r>
+      <w:proofErr w:type="spellEnd"/>
+      <w:r>
+        <w:rPr>
+          <w:rFonts w:ascii="Cascadia Mono" w:hAnsi="Cascadia Mono" w:cs="Cascadia Mono"/>
+          <w:color w:val="000000"/>
+          <w:kern w:val="0"/>
+          <w:sz w:val="19"/>
+          <w:szCs w:val="19"/>
+        </w:rPr>
+        <w:t>();</w:t>
       </w:r>
     </w:p>
     <w:p>
@@ -655,6 +687,7 @@
         </w:rPr>
         <w:t xml:space="preserve">    </w:t>
       </w:r>
+      <w:proofErr w:type="spellStart"/>
       <w:r>
         <w:rPr>
           <w:rFonts w:ascii="Cascadia Mono" w:hAnsi="Cascadia Mono" w:cs="Cascadia Mono"/>
@@ -665,6 +698,7 @@
         </w:rPr>
         <w:t>size_t</w:t>
       </w:r>
+      <w:proofErr w:type="spellEnd"/>
       <w:r>
         <w:rPr>
           <w:rFonts w:ascii="Cascadia Mono" w:hAnsi="Cascadia Mono" w:cs="Cascadia Mono"/>
@@ -830,6 +864,7 @@
         </w:rPr>
         <w:t xml:space="preserve">&amp; s : </w:t>
       </w:r>
+      <w:proofErr w:type="spellStart"/>
       <w:r>
         <w:rPr>
           <w:rFonts w:ascii="Cascadia Mono" w:hAnsi="Cascadia Mono" w:cs="Cascadia Mono"/>
@@ -840,6 +875,7 @@
         </w:rPr>
         <w:t>sv</w:t>
       </w:r>
+      <w:proofErr w:type="spellEnd"/>
       <w:r>
         <w:rPr>
           <w:rFonts w:ascii="Cascadia Mono" w:hAnsi="Cascadia Mono" w:cs="Cascadia Mono"/>
@@ -893,7 +929,29 @@
           <w:sz w:val="19"/>
           <w:szCs w:val="19"/>
         </w:rPr>
-        <w:t>(s.size() == col);</w:t>
+        <w:t>(</w:t>
+      </w:r>
+      <w:proofErr w:type="spellStart"/>
+      <w:r>
+        <w:rPr>
+          <w:rFonts w:ascii="Cascadia Mono" w:hAnsi="Cascadia Mono" w:cs="Cascadia Mono"/>
+          <w:color w:val="000000"/>
+          <w:kern w:val="0"/>
+          <w:sz w:val="19"/>
+          <w:szCs w:val="19"/>
+        </w:rPr>
+        <w:t>s.size</w:t>
+      </w:r>
+      <w:proofErr w:type="spellEnd"/>
+      <w:r>
+        <w:rPr>
+          <w:rFonts w:ascii="Cascadia Mono" w:hAnsi="Cascadia Mono" w:cs="Cascadia Mono"/>
+          <w:color w:val="000000"/>
+          <w:kern w:val="0"/>
+          <w:sz w:val="19"/>
+          <w:szCs w:val="19"/>
+        </w:rPr>
+        <w:t>() == col);</w:t>
       </w:r>
     </w:p>
     <w:p>
@@ -960,6 +1018,7 @@
         </w:rPr>
         <w:t xml:space="preserve">    </w:t>
       </w:r>
+      <w:proofErr w:type="spellStart"/>
       <w:r>
         <w:rPr>
           <w:rFonts w:ascii="Cascadia Mono" w:hAnsi="Cascadia Mono" w:cs="Cascadia Mono"/>
@@ -970,6 +1029,7 @@
         </w:rPr>
         <w:t>String_Vector</w:t>
       </w:r>
+      <w:proofErr w:type="spellEnd"/>
       <w:r>
         <w:rPr>
           <w:rFonts w:ascii="Cascadia Mono" w:hAnsi="Cascadia Mono" w:cs="Cascadia Mono"/>
@@ -1080,6 +1140,7 @@
         </w:rPr>
         <w:t xml:space="preserve"> (</w:t>
       </w:r>
+      <w:proofErr w:type="spellStart"/>
       <w:r>
         <w:rPr>
           <w:rFonts w:ascii="Cascadia Mono" w:hAnsi="Cascadia Mono" w:cs="Cascadia Mono"/>
@@ -1090,15 +1151,38 @@
         </w:rPr>
         <w:t>size_t</w:t>
       </w:r>
-      <w:r>
-        <w:rPr>
-          <w:rFonts w:ascii="Cascadia Mono" w:hAnsi="Cascadia Mono" w:cs="Cascadia Mono"/>
-          <w:color w:val="000000"/>
-          <w:kern w:val="0"/>
-          <w:sz w:val="19"/>
-          <w:szCs w:val="19"/>
-        </w:rPr>
-        <w:t xml:space="preserve"> j = 0; j &lt; col; j++) {</w:t>
+      <w:proofErr w:type="spellEnd"/>
+      <w:r>
+        <w:rPr>
+          <w:rFonts w:ascii="Cascadia Mono" w:hAnsi="Cascadia Mono" w:cs="Cascadia Mono"/>
+          <w:color w:val="000000"/>
+          <w:kern w:val="0"/>
+          <w:sz w:val="19"/>
+          <w:szCs w:val="19"/>
+        </w:rPr>
+        <w:t xml:space="preserve"> j = 0; j &lt; col; </w:t>
+      </w:r>
+      <w:proofErr w:type="spellStart"/>
+      <w:r>
+        <w:rPr>
+          <w:rFonts w:ascii="Cascadia Mono" w:hAnsi="Cascadia Mono" w:cs="Cascadia Mono"/>
+          <w:color w:val="000000"/>
+          <w:kern w:val="0"/>
+          <w:sz w:val="19"/>
+          <w:szCs w:val="19"/>
+        </w:rPr>
+        <w:t>j++</w:t>
+      </w:r>
+      <w:proofErr w:type="spellEnd"/>
+      <w:r>
+        <w:rPr>
+          <w:rFonts w:ascii="Cascadia Mono" w:hAnsi="Cascadia Mono" w:cs="Cascadia Mono"/>
+          <w:color w:val="000000"/>
+          <w:kern w:val="0"/>
+          <w:sz w:val="19"/>
+          <w:szCs w:val="19"/>
+        </w:rPr>
+        <w:t>) {</w:t>
       </w:r>
     </w:p>
     <w:p>
@@ -1145,6 +1229,7 @@
         </w:rPr>
         <w:t xml:space="preserve"> (</w:t>
       </w:r>
+      <w:proofErr w:type="spellStart"/>
       <w:r>
         <w:rPr>
           <w:rFonts w:ascii="Cascadia Mono" w:hAnsi="Cascadia Mono" w:cs="Cascadia Mono"/>
@@ -1155,15 +1240,82 @@
         </w:rPr>
         <w:t>size_t</w:t>
       </w:r>
-      <w:r>
-        <w:rPr>
-          <w:rFonts w:ascii="Cascadia Mono" w:hAnsi="Cascadia Mono" w:cs="Cascadia Mono"/>
-          <w:color w:val="000000"/>
-          <w:kern w:val="0"/>
-          <w:sz w:val="19"/>
-          <w:szCs w:val="19"/>
-        </w:rPr>
-        <w:t xml:space="preserve"> i = 0; i &lt; rows; i++) {</w:t>
+      <w:proofErr w:type="spellEnd"/>
+      <w:r>
+        <w:rPr>
+          <w:rFonts w:ascii="Cascadia Mono" w:hAnsi="Cascadia Mono" w:cs="Cascadia Mono"/>
+          <w:color w:val="000000"/>
+          <w:kern w:val="0"/>
+          <w:sz w:val="19"/>
+          <w:szCs w:val="19"/>
+        </w:rPr>
+        <w:t xml:space="preserve"> </w:t>
+      </w:r>
+      <w:proofErr w:type="spellStart"/>
+      <w:r>
+        <w:rPr>
+          <w:rFonts w:ascii="Cascadia Mono" w:hAnsi="Cascadia Mono" w:cs="Cascadia Mono"/>
+          <w:color w:val="000000"/>
+          <w:kern w:val="0"/>
+          <w:sz w:val="19"/>
+          <w:szCs w:val="19"/>
+        </w:rPr>
+        <w:t>i</w:t>
+      </w:r>
+      <w:proofErr w:type="spellEnd"/>
+      <w:r>
+        <w:rPr>
+          <w:rFonts w:ascii="Cascadia Mono" w:hAnsi="Cascadia Mono" w:cs="Cascadia Mono"/>
+          <w:color w:val="000000"/>
+          <w:kern w:val="0"/>
+          <w:sz w:val="19"/>
+          <w:szCs w:val="19"/>
+        </w:rPr>
+        <w:t xml:space="preserve"> = 0; </w:t>
+      </w:r>
+      <w:proofErr w:type="spellStart"/>
+      <w:r>
+        <w:rPr>
+          <w:rFonts w:ascii="Cascadia Mono" w:hAnsi="Cascadia Mono" w:cs="Cascadia Mono"/>
+          <w:color w:val="000000"/>
+          <w:kern w:val="0"/>
+          <w:sz w:val="19"/>
+          <w:szCs w:val="19"/>
+        </w:rPr>
+        <w:t>i</w:t>
+      </w:r>
+      <w:proofErr w:type="spellEnd"/>
+      <w:r>
+        <w:rPr>
+          <w:rFonts w:ascii="Cascadia Mono" w:hAnsi="Cascadia Mono" w:cs="Cascadia Mono"/>
+          <w:color w:val="000000"/>
+          <w:kern w:val="0"/>
+          <w:sz w:val="19"/>
+          <w:szCs w:val="19"/>
+        </w:rPr>
+        <w:t xml:space="preserve"> &lt; rows; </w:t>
+      </w:r>
+      <w:proofErr w:type="spellStart"/>
+      <w:r>
+        <w:rPr>
+          <w:rFonts w:ascii="Cascadia Mono" w:hAnsi="Cascadia Mono" w:cs="Cascadia Mono"/>
+          <w:color w:val="000000"/>
+          <w:kern w:val="0"/>
+          <w:sz w:val="19"/>
+          <w:szCs w:val="19"/>
+        </w:rPr>
+        <w:t>i</w:t>
+      </w:r>
+      <w:proofErr w:type="spellEnd"/>
+      <w:r>
+        <w:rPr>
+          <w:rFonts w:ascii="Cascadia Mono" w:hAnsi="Cascadia Mono" w:cs="Cascadia Mono"/>
+          <w:color w:val="000000"/>
+          <w:kern w:val="0"/>
+          <w:sz w:val="19"/>
+          <w:szCs w:val="19"/>
+        </w:rPr>
+        <w:t>++) {</w:t>
       </w:r>
     </w:p>
     <w:p>
@@ -1220,6 +1372,7 @@
         </w:rPr>
         <w:t>][</w:t>
       </w:r>
+      <w:proofErr w:type="spellStart"/>
       <w:r>
         <w:rPr>
           <w:rFonts w:ascii="Cascadia Mono" w:hAnsi="Cascadia Mono" w:cs="Cascadia Mono"/>
@@ -1230,6 +1383,7 @@
         </w:rPr>
         <w:t>i</w:t>
       </w:r>
+      <w:proofErr w:type="spellEnd"/>
       <w:r>
         <w:rPr>
           <w:rFonts w:ascii="Cascadia Mono" w:hAnsi="Cascadia Mono" w:cs="Cascadia Mono"/>
@@ -1250,6 +1404,7 @@
         </w:rPr>
         <w:t xml:space="preserve"> = </w:t>
       </w:r>
+      <w:proofErr w:type="spellStart"/>
       <w:r>
         <w:rPr>
           <w:rFonts w:ascii="Cascadia Mono" w:hAnsi="Cascadia Mono" w:cs="Cascadia Mono"/>
@@ -1260,6 +1415,7 @@
         </w:rPr>
         <w:t>sv</w:t>
       </w:r>
+      <w:proofErr w:type="spellEnd"/>
       <w:r>
         <w:rPr>
           <w:rFonts w:ascii="Cascadia Mono" w:hAnsi="Cascadia Mono" w:cs="Cascadia Mono"/>
@@ -1270,6 +1426,7 @@
         </w:rPr>
         <w:t>[</w:t>
       </w:r>
+      <w:proofErr w:type="spellStart"/>
       <w:r>
         <w:rPr>
           <w:rFonts w:ascii="Cascadia Mono" w:hAnsi="Cascadia Mono" w:cs="Cascadia Mono"/>
@@ -1280,6 +1437,7 @@
         </w:rPr>
         <w:t>i</w:t>
       </w:r>
+      <w:proofErr w:type="spellEnd"/>
       <w:r>
         <w:rPr>
           <w:rFonts w:ascii="Cascadia Mono" w:hAnsi="Cascadia Mono" w:cs="Cascadia Mono"/>
@@ -1498,6 +1656,7 @@
       <w:r>
         <w:rPr>
           <w:rFonts w:cstheme="minorHAnsi"/>
+          <w:noProof/>
           <w:sz w:val="24"/>
           <w:szCs w:val="24"/>
         </w:rPr>
@@ -1553,18 +1712,148 @@
         <w:spacing w:after="0"/>
         <w:rPr>
           <w:rFonts w:cstheme="minorHAnsi"/>
+          <w:b/>
+          <w:bCs/>
           <w:sz w:val="24"/>
           <w:szCs w:val="24"/>
-        </w:rPr>
-      </w:pPr>
-      <w:r>
-        <w:rPr>
-          <w:rFonts w:cstheme="minorHAnsi"/>
+          <w:u w:val="single"/>
+        </w:rPr>
+      </w:pPr>
+      <w:r>
+        <w:rPr>
+          <w:rFonts w:cstheme="minorHAnsi"/>
+          <w:b/>
+          <w:bCs/>
           <w:sz w:val="24"/>
           <w:szCs w:val="24"/>
+          <w:u w:val="single"/>
         </w:rPr>
         <w:t>Exercise B</w:t>
       </w:r>
+    </w:p>
+    <w:p>
+      <w:pPr>
+        <w:spacing w:after="0"/>
+        <w:rPr>
+          <w:rFonts w:cstheme="minorHAnsi"/>
+          <w:sz w:val="24"/>
+          <w:szCs w:val="24"/>
+        </w:rPr>
+      </w:pPr>
+    </w:p>
+    <w:p>
+      <w:pPr>
+        <w:spacing w:after="0"/>
+        <w:rPr>
+          <w:rFonts w:cstheme="minorHAnsi"/>
+          <w:b/>
+          <w:bCs/>
+          <w:sz w:val="24"/>
+          <w:szCs w:val="24"/>
+        </w:rPr>
+      </w:pPr>
+      <w:r>
+        <w:rPr>
+          <w:rFonts w:cstheme="minorHAnsi"/>
+          <w:b/>
+          <w:bCs/>
+          <w:sz w:val="24"/>
+          <w:szCs w:val="24"/>
+        </w:rPr>
+        <w:t>Sample Output:</w:t>
+      </w:r>
+    </w:p>
+    <w:p>
+      <w:pPr>
+        <w:spacing w:after="0"/>
+        <w:rPr>
+          <w:rFonts w:cstheme="minorHAnsi"/>
+          <w:b/>
+          <w:bCs/>
+          <w:sz w:val="24"/>
+          <w:szCs w:val="24"/>
+        </w:rPr>
+      </w:pPr>
+      <w:r>
+        <w:rPr>
+          <w:rFonts w:cstheme="minorHAnsi"/>
+          <w:b/>
+          <w:bCs/>
+          <w:sz w:val="24"/>
+          <w:szCs w:val="24"/>
+        </w:rPr>
+        <w:drawing>
+          <wp:inline distT="0" distB="0" distL="0" distR="0" wp14:anchorId="564C953B" wp14:editId="5305D56B">
+            <wp:extent cx="5639289" cy="1493649"/>
+            <wp:effectExtent l="0" t="0" r="0" b="0"/>
+            <wp:docPr id="1327842883" name="Picture 1" descr="A screenshot of a computer program&#10;&#10;Description automatically generated"/>
+            <wp:cNvGraphicFramePr>
+              <a:graphicFrameLocks xmlns:a="http://schemas.openxmlformats.org/drawingml/2006/main" noChangeAspect="1"/>
+            </wp:cNvGraphicFramePr>
+            <a:graphic xmlns:a="http://schemas.openxmlformats.org/drawingml/2006/main">
+              <a:graphicData uri="http://schemas.openxmlformats.org/drawingml/2006/picture">
+                <pic:pic xmlns:pic="http://schemas.openxmlformats.org/drawingml/2006/picture">
+                  <pic:nvPicPr>
+                    <pic:cNvPr id="1327842883" name="Picture 1" descr="A screenshot of a computer program&#10;&#10;Description automatically generated"/>
+                    <pic:cNvPicPr/>
+                  </pic:nvPicPr>
+                  <pic:blipFill>
+                    <a:blip r:embed="rId7"/>
+                    <a:stretch>
+                      <a:fillRect/>
+                    </a:stretch>
+                  </pic:blipFill>
+                  <pic:spPr>
+                    <a:xfrm>
+                      <a:off x="0" y="0"/>
+                      <a:ext cx="5639289" cy="1493649"/>
+                    </a:xfrm>
+                    <a:prstGeom prst="rect">
+                      <a:avLst/>
+                    </a:prstGeom>
+                  </pic:spPr>
+                </pic:pic>
+              </a:graphicData>
+            </a:graphic>
+          </wp:inline>
+        </w:drawing>
+      </w:r>
+    </w:p>
+    <w:p>
+      <w:pPr>
+        <w:spacing w:after="0"/>
+        <w:rPr>
+          <w:rFonts w:cstheme="minorHAnsi"/>
+          <w:b/>
+          <w:bCs/>
+          <w:sz w:val="24"/>
+          <w:szCs w:val="24"/>
+        </w:rPr>
+      </w:pPr>
+    </w:p>
+    <w:p>
+      <w:pPr>
+        <w:spacing w:after="0"/>
+        <w:rPr>
+          <w:rFonts w:cstheme="minorHAnsi"/>
+          <w:b/>
+          <w:bCs/>
+          <w:sz w:val="24"/>
+          <w:szCs w:val="24"/>
+        </w:rPr>
+      </w:pPr>
+    </w:p>
+    <w:p>
+      <w:pPr>
+        <w:spacing w:after="0"/>
+        <w:rPr>
+          <w:rFonts w:cstheme="minorHAnsi"/>
+          <w:b/>
+          <w:bCs/>
+          <w:sz w:val="24"/>
+          <w:szCs w:val="24"/>
+        </w:rPr>
+      </w:pPr>
     </w:p>
     <w:sectPr>
       <w:pgSz w:w="12240" w:h="15840"/>

</xml_diff>